<commit_message>
edited contact email addy to appx Z
</commit_message>
<xml_diff>
--- a/chef-compliance-appendix-z.docx
+++ b/chef-compliance-appendix-z.docx
@@ -81,15 +81,7 @@
           <w:sz w:val="22"/>
           <w:szCs w:val="22"/>
         </w:rPr>
-        <w:t>:</w:t>
-      </w:r>
-      <w:r>
-        <w:rPr>
-          <w:rFonts w:ascii="Arial" w:hAnsi="Arial" w:cs="Arial"/>
-          <w:sz w:val="22"/>
-          <w:szCs w:val="22"/>
-        </w:rPr>
-        <w:t xml:space="preserve"> You and the students will need to use two different AMIs for this Compliance course. One for Linux and one for Windows. The following steps cover Linux. The Windows AMI steps will follow the Linux steps.</w:t>
+        <w:t>: You and the students will need to use two different AMIs for this Compliance course. One for Linux and one for Windows. The following steps cover Linux. The Windows AMI steps will follow the Linux steps.</w:t>
       </w:r>
     </w:p>
     <w:p/>
@@ -182,15 +174,22 @@
         <w:t xml:space="preserve"> or how to obtain it</w:t>
       </w:r>
       <w:r>
-        <w:t xml:space="preserve">. </w:t>
-      </w:r>
-      <w:hyperlink r:id="rId9" w:history="1">
+        <w:t>.</w:t>
+      </w:r>
+      <w:r>
+        <w:t xml:space="preserve"> </w:t>
+      </w:r>
+      <w:hyperlink r:id="rId9" w:tgtFrame="_blank" w:history="1">
         <w:r>
           <w:rPr>
             <w:rStyle w:val="Hyperlink"/>
-            <w:rFonts w:ascii="Calibri" w:hAnsi="Calibri"/>
+            <w:rFonts w:ascii="Arial" w:hAnsi="Arial" w:cs="Arial"/>
+            <w:color w:val="2A80B9"/>
+            <w:sz w:val="23"/>
+            <w:szCs w:val="23"/>
+            <w:shd w:val="clear" w:color="auto" w:fill="F9F9F9"/>
           </w:rPr>
-          <w:t>training-feedback@chef.io</w:t>
+          <w:t>training@chef.io</w:t>
         </w:r>
       </w:hyperlink>
       <w:r>
@@ -422,8 +421,6 @@
         </w:rPr>
         <w:t>for yourself.</w:t>
       </w:r>
-      <w:bookmarkStart w:id="0" w:name="_GoBack"/>
-      <w:bookmarkEnd w:id="0"/>
     </w:p>
     <w:p>
       <w:pPr>
@@ -780,7 +777,10 @@
         <w:t xml:space="preserve"> You’ll need to tell the students that at the appropriate time.</w:t>
       </w:r>
     </w:p>
-    <w:p/>
+    <w:p>
+      <w:bookmarkStart w:id="0" w:name="_GoBack"/>
+      <w:bookmarkEnd w:id="0"/>
+    </w:p>
     <w:p>
       <w:r>
         <w:rPr>
@@ -788,15 +788,7 @@
           <w:sz w:val="36"/>
           <w:szCs w:val="36"/>
         </w:rPr>
-        <w:t>Windows</w:t>
-      </w:r>
-      <w:r>
-        <w:rPr>
-          <w:rFonts w:ascii="Arial" w:hAnsi="Arial" w:cs="Arial"/>
-          <w:sz w:val="36"/>
-          <w:szCs w:val="36"/>
-        </w:rPr>
-        <w:t xml:space="preserve"> AMI:</w:t>
+        <w:t>Windows AMI:</w:t>
       </w:r>
     </w:p>
     <w:p>
@@ -852,16 +844,23 @@
       <w:r>
         <w:t xml:space="preserve">Password:  Contact Chef Training Services if you don’t know it or how to obtain it. </w:t>
       </w:r>
-      <w:hyperlink r:id="rId13" w:history="1">
+      <w:hyperlink r:id="rId13" w:tgtFrame="_blank" w:history="1">
         <w:r>
           <w:rPr>
             <w:rStyle w:val="Hyperlink"/>
-            <w:rFonts w:ascii="Calibri" w:hAnsi="Calibri"/>
+            <w:rFonts w:ascii="Arial" w:hAnsi="Arial" w:cs="Arial"/>
+            <w:color w:val="2A80B9"/>
+            <w:sz w:val="23"/>
+            <w:szCs w:val="23"/>
+            <w:shd w:val="clear" w:color="auto" w:fill="F9F9F9"/>
           </w:rPr>
-          <w:t>training-feedback@chef.io</w:t>
+          <w:t>training@chef.io</w:t>
         </w:r>
       </w:hyperlink>
       <w:r>
+        <w:t xml:space="preserve">   </w:t>
+      </w:r>
+      <w:r>
         <w:t xml:space="preserve">    </w:t>
       </w:r>
     </w:p>
@@ -947,21 +946,7 @@
           <w:b/>
           <w:bCs/>
         </w:rPr>
-        <w:t xml:space="preserve"> </w:t>
-      </w:r>
-      <w:r>
-        <w:rPr>
-          <w:b/>
-          <w:bCs/>
-        </w:rPr>
-        <w:t>Win2012r2_Food_Trailers_Workstation_20151221 (ami-ae1a4cc4)</w:t>
-      </w:r>
-      <w:r>
-        <w:rPr>
-          <w:b/>
-          <w:bCs/>
-        </w:rPr>
-        <w:t xml:space="preserve"> </w:t>
+        <w:t xml:space="preserve"> Win2012r2_Food_Trailers_Workstation_20151221 (ami-ae1a4cc4) </w:t>
       </w:r>
       <w:r>
         <w:t>from the list of options.</w:t>
@@ -1055,42 +1040,7 @@
           <w:i/>
           <w:iCs/>
         </w:rPr>
-        <w:t>Note:  You will need 1 instance</w:t>
-      </w:r>
-      <w:r>
-        <w:rPr>
-          <w:i/>
-          <w:iCs/>
-        </w:rPr>
-        <w:t xml:space="preserve"> for each </w:t>
-      </w:r>
-      <w:r>
-        <w:rPr>
-          <w:i/>
-          <w:iCs/>
-        </w:rPr>
-        <w:t xml:space="preserve">student enrolled in the class </w:t>
-      </w:r>
-      <w:r>
-        <w:rPr>
-          <w:i/>
-          <w:iCs/>
-        </w:rPr>
-        <w:t xml:space="preserve">and </w:t>
-      </w:r>
-      <w:r>
-        <w:rPr>
-          <w:i/>
-          <w:iCs/>
-        </w:rPr>
-        <w:t xml:space="preserve">1 </w:t>
-      </w:r>
-      <w:r>
-        <w:rPr>
-          <w:i/>
-          <w:iCs/>
-        </w:rPr>
-        <w:t>for yourself.</w:t>
+        <w:t>Note:  You will need 1 instance for each student enrolled in the class and 1 for yourself.</w:t>
       </w:r>
     </w:p>
     <w:p>
@@ -1404,13 +1354,7 @@
         <w:t>Note</w:t>
       </w:r>
       <w:r>
-        <w:t xml:space="preserve">: The login credentials and password for the </w:t>
-      </w:r>
-      <w:r>
-        <w:t>Windows</w:t>
-      </w:r>
-      <w:r>
-        <w:t xml:space="preserve"> AMIs used in class are </w:t>
+        <w:t xml:space="preserve">: The login credentials and password for the Windows AMIs used in class are </w:t>
       </w:r>
       <w:r>
         <w:br/>
@@ -1477,7 +1421,19 @@
         <w:ind w:left="720" w:right="0"/>
       </w:pPr>
       <w:r>
-        <w:t>Regarding the "Lab" exercises (not the Group Exercises), you should enc</w:t>
+        <w:t xml:space="preserve">Regarding the "Lab" exercises </w:t>
+      </w:r>
+      <w:r>
+        <w:t xml:space="preserve">if present </w:t>
+      </w:r>
+      <w:r>
+        <w:t xml:space="preserve">(not the Group </w:t>
+      </w:r>
+      <w:r>
+        <w:t>Labs</w:t>
+      </w:r>
+      <w:r>
+        <w:t>), you should enc</w:t>
       </w:r>
       <w:r>
         <w:t>ourage students to use the high-</w:t>

</xml_diff>

<commit_message>
update Windows AMI to use Compliance - Windows 2012 - 1.0.0 (ami-0af8d260)
</commit_message>
<xml_diff>
--- a/chef-compliance-appendix-z.docx
+++ b/chef-compliance-appendix-z.docx
@@ -777,10 +777,7 @@
         <w:t xml:space="preserve"> You’ll need to tell the students that at the appropriate time.</w:t>
       </w:r>
     </w:p>
-    <w:p>
-      <w:bookmarkStart w:id="0" w:name="_GoBack"/>
-      <w:bookmarkEnd w:id="0"/>
-    </w:p>
+    <w:p/>
     <w:p>
       <w:r>
         <w:rPr>
@@ -938,6 +935,8 @@
         </w:numPr>
         <w:ind w:left="1440" w:hanging="720"/>
       </w:pPr>
+      <w:bookmarkStart w:id="0" w:name="_GoBack"/>
+      <w:bookmarkEnd w:id="0"/>
       <w:r>
         <w:t>Select</w:t>
       </w:r>
@@ -946,7 +945,21 @@
           <w:b/>
           <w:bCs/>
         </w:rPr>
-        <w:t xml:space="preserve"> Win2012r2_Food_Trailers_Workstation_20151221 (ami-ae1a4cc4) </w:t>
+        <w:t xml:space="preserve"> </w:t>
+      </w:r>
+      <w:r>
+        <w:rPr>
+          <w:b/>
+          <w:bCs/>
+        </w:rPr>
+        <w:t>Compliance - Windows 2012 - 1.0.0 (ami-0af8d260)</w:t>
+      </w:r>
+      <w:r>
+        <w:rPr>
+          <w:b/>
+          <w:bCs/>
+        </w:rPr>
+        <w:t xml:space="preserve"> </w:t>
       </w:r>
       <w:r>
         <w:t>from the list of options.</w:t>
@@ -1331,7 +1344,6 @@
         <w:ind w:left="1440" w:hanging="720"/>
       </w:pPr>
       <w:r>
-        <w:lastRenderedPageBreak/>
         <w:t xml:space="preserve">Use </w:t>
       </w:r>
       <w:hyperlink r:id="rId14" w:history="1">
@@ -1351,6 +1363,7 @@
         <w:rPr>
           <w:b/>
         </w:rPr>
+        <w:lastRenderedPageBreak/>
         <w:t>Note</w:t>
       </w:r>
       <w:r>

</xml_diff>

<commit_message>
minor edits made during publication process
</commit_message>
<xml_diff>
--- a/chef-compliance-appendix-z.docx
+++ b/chef-compliance-appendix-z.docx
@@ -82,6 +82,30 @@
           <w:szCs w:val="22"/>
         </w:rPr>
         <w:t>: You and the students will need to use two different AMIs for this Compliance course. One for Linux and one for Windows. The following steps cover Linux. The Windows AMI steps will follow the Linux steps.</w:t>
+      </w:r>
+      <w:r>
+        <w:rPr>
+          <w:rFonts w:ascii="Arial" w:hAnsi="Arial" w:cs="Arial"/>
+          <w:sz w:val="22"/>
+          <w:szCs w:val="22"/>
+        </w:rPr>
+        <w:t xml:space="preserve"> Both target AMIs must use inspec 0.14.7. or higher. </w:t>
+      </w:r>
+      <w:r>
+        <w:rPr>
+          <w:rFonts w:ascii="Arial" w:hAnsi="Arial" w:cs="Arial"/>
+          <w:sz w:val="22"/>
+          <w:szCs w:val="22"/>
+        </w:rPr>
+        <w:t xml:space="preserve">inspec 0.14.7.  </w:t>
+      </w:r>
+      <w:r>
+        <w:rPr>
+          <w:rFonts w:ascii="Arial" w:hAnsi="Arial" w:cs="Arial"/>
+          <w:sz w:val="22"/>
+          <w:szCs w:val="22"/>
+        </w:rPr>
+        <w:t>is installed on both AMIs.</w:t>
       </w:r>
     </w:p>
     <w:p/>
@@ -275,11 +299,6 @@
           <w:numId w:val="6"/>
         </w:numPr>
         <w:ind w:left="1440" w:hanging="720"/>
-        <w:rPr>
-          <w:rFonts w:ascii="Times" w:eastAsia="Times New Roman" w:hAnsi="Times" w:cs="Times New Roman"/>
-          <w:sz w:val="20"/>
-          <w:szCs w:val="20"/>
-        </w:rPr>
       </w:pPr>
       <w:r>
         <w:t>Select</w:t>
@@ -297,7 +316,31 @@
           <w:b/>
           <w:bCs/>
         </w:rPr>
-        <w:t>Compliance - CentOS 6.7 - 1.0.3 (ami-0d6f4267)</w:t>
+        <w:t xml:space="preserve">Compliance - CentOS 6.7 - 1.0.6 </w:t>
+      </w:r>
+      <w:r>
+        <w:rPr>
+          <w:rStyle w:val="messagebody"/>
+          <w:b/>
+          <w:bCs/>
+        </w:rPr>
+        <w:t>(</w:t>
+      </w:r>
+      <w:r>
+        <w:rPr>
+          <w:rStyle w:val="messagebody"/>
+          <w:b/>
+          <w:bCs/>
+        </w:rPr>
+        <w:t>ami-740b321e</w:t>
+      </w:r>
+      <w:r>
+        <w:rPr>
+          <w:rStyle w:val="messagebody"/>
+          <w:b/>
+          <w:bCs/>
+        </w:rPr>
+        <w:t>)</w:t>
       </w:r>
       <w:r>
         <w:rPr>
@@ -668,6 +711,7 @@
         <w:ind w:left="1440" w:hanging="720"/>
       </w:pPr>
       <w:r>
+        <w:lastRenderedPageBreak/>
         <w:t xml:space="preserve">Click </w:t>
       </w:r>
       <w:r>
@@ -691,7 +735,6 @@
         <w:ind w:left="1440" w:hanging="720"/>
       </w:pPr>
       <w:r>
-        <w:lastRenderedPageBreak/>
         <w:t xml:space="preserve">Click </w:t>
       </w:r>
       <w:r>
@@ -935,24 +978,66 @@
         </w:numPr>
         <w:ind w:left="1440" w:hanging="720"/>
       </w:pPr>
+      <w:r>
+        <w:t>Select</w:t>
+      </w:r>
+      <w:r>
+        <w:rPr>
+          <w:b/>
+          <w:bCs/>
+        </w:rPr>
+        <w:t xml:space="preserve"> </w:t>
+      </w:r>
+      <w:r>
+        <w:rPr>
+          <w:b/>
+          <w:bCs/>
+        </w:rPr>
+        <w:t xml:space="preserve">Compliance - Windows 2012 - 1.0.2 </w:t>
+      </w:r>
+      <w:r>
+        <w:rPr>
+          <w:b/>
+          <w:bCs/>
+        </w:rPr>
+        <w:t>–</w:t>
+      </w:r>
+      <w:r>
+        <w:rPr>
+          <w:b/>
+          <w:bCs/>
+        </w:rPr>
+        <w:t xml:space="preserve"> </w:t>
+      </w:r>
+      <w:r>
+        <w:rPr>
+          <w:b/>
+          <w:bCs/>
+        </w:rPr>
+        <w:t>(</w:t>
+      </w:r>
+      <w:r>
+        <w:rPr>
+          <w:b/>
+          <w:bCs/>
+        </w:rPr>
+        <w:t>ami-570c353d</w:t>
+      </w:r>
+      <w:r>
+        <w:rPr>
+          <w:b/>
+          <w:bCs/>
+        </w:rPr>
+        <w:t>)</w:t>
+      </w:r>
       <w:bookmarkStart w:id="0" w:name="_GoBack"/>
       <w:bookmarkEnd w:id="0"/>
       <w:r>
-        <w:t>Select</w:t>
-      </w:r>
-      <w:r>
         <w:rPr>
           <w:b/>
           <w:bCs/>
         </w:rPr>
         <w:t xml:space="preserve"> </w:t>
-      </w:r>
-      <w:r>
-        <w:rPr>
-          <w:b/>
-          <w:bCs/>
-        </w:rPr>
-        <w:t>Compliance - Windows 2012 - 1.0.0 (ami-0af8d260)</w:t>
       </w:r>
       <w:r>
         <w:rPr>
@@ -1344,6 +1429,7 @@
         <w:ind w:left="1440" w:hanging="720"/>
       </w:pPr>
       <w:r>
+        <w:lastRenderedPageBreak/>
         <w:t xml:space="preserve">Use </w:t>
       </w:r>
       <w:hyperlink r:id="rId14" w:history="1">
@@ -1363,7 +1449,6 @@
         <w:rPr>
           <w:b/>
         </w:rPr>
-        <w:lastRenderedPageBreak/>
         <w:t>Note</w:t>
       </w:r>
       <w:r>
@@ -1386,8 +1471,35 @@
       <w:r>
         <w:t>You’ll need to tell the students that at the appropriate time.</w:t>
       </w:r>
-      <w:r>
-        <w:br/>
+    </w:p>
+    <w:p>
+      <w:pPr>
+        <w:pStyle w:val="Title"/>
+      </w:pPr>
+      <w:r>
+        <w:rPr>
+          <w:rFonts w:ascii="Arial" w:hAnsi="Arial" w:cs="Arial"/>
+          <w:b/>
+          <w:sz w:val="22"/>
+          <w:szCs w:val="22"/>
+        </w:rPr>
+        <w:t>Note</w:t>
+      </w:r>
+      <w:r>
+        <w:rPr>
+          <w:rFonts w:ascii="Arial" w:hAnsi="Arial" w:cs="Arial"/>
+          <w:sz w:val="22"/>
+          <w:szCs w:val="22"/>
+        </w:rPr>
+        <w:t>: Answers to quizzes are</w:t>
+      </w:r>
+      <w:r>
+        <w:rPr>
+          <w:rFonts w:ascii="Arial" w:hAnsi="Arial" w:cs="Arial"/>
+          <w:sz w:val="22"/>
+          <w:szCs w:val="22"/>
+        </w:rPr>
+        <w:t xml:space="preserve"> provided as instructor notes below each quiz slide in the instructor guide.</w:t>
       </w:r>
       <w:r>
         <w:br/>

</xml_diff>